<commit_message>
Improved and fixed some bugs in questionnaire
</commit_message>
<xml_diff>
--- a/db/Gerador de Questionario.docx
+++ b/db/Gerador de Questionario.docx
@@ -173,11 +173,13 @@
     <w:p>
       <w:pPr>
         <w:rPr>
-          <w:lang w:val="pt-PT"/>
-        </w:rPr>
-      </w:pPr>
-      <w:r>
-        <w:rPr>
+          <w:color w:val="FF0000"/>
+          <w:lang w:val="pt-PT"/>
+        </w:rPr>
+      </w:pPr>
+      <w:r>
+        <w:rPr>
+          <w:color w:val="FF0000"/>
           <w:lang w:val="pt-PT"/>
         </w:rPr>
         <w:t xml:space="preserve">3-Mostrar esse formulário sempre imediatamente após o login </w:t>
@@ -359,6 +361,7 @@
           <w:lang w:val="pt-PT"/>
         </w:rPr>
       </w:pPr>
+      <w:bookmarkStart w:id="0" w:name="_GoBack"/>
       <w:r>
         <w:rPr>
           <w:noProof/>
@@ -406,6 +409,7 @@
           </wp:inline>
         </w:drawing>
       </w:r>
+      <w:bookmarkEnd w:id="0"/>
     </w:p>
     <w:p>
       <w:pPr>
@@ -441,6 +445,7 @@
       </w:pPr>
       <w:r>
         <w:rPr>
+          <w:color w:val="FF0000"/>
           <w:lang w:val="pt-PT"/>
         </w:rPr>
         <w:t>Armazenar a resposta do aluno</w:t>
@@ -454,11 +459,13 @@
           <w:numId w:val="1"/>
         </w:numPr>
         <w:rPr>
-          <w:lang w:val="pt-PT"/>
-        </w:rPr>
-      </w:pPr>
-      <w:r>
-        <w:rPr>
+          <w:color w:val="FF0000"/>
+          <w:lang w:val="pt-PT"/>
+        </w:rPr>
+      </w:pPr>
+      <w:r>
+        <w:rPr>
+          <w:color w:val="FF0000"/>
           <w:lang w:val="pt-PT"/>
         </w:rPr>
         <w:t xml:space="preserve">Para os campos </w:t>
@@ -466,6 +473,7 @@
       <w:proofErr w:type="spellStart"/>
       <w:r>
         <w:rPr>
+          <w:color w:val="FF0000"/>
           <w:lang w:val="pt-PT"/>
         </w:rPr>
         <w:t>Tn</w:t>
@@ -473,6 +481,7 @@
       <w:proofErr w:type="spellEnd"/>
       <w:r>
         <w:rPr>
+          <w:color w:val="FF0000"/>
           <w:lang w:val="pt-PT"/>
         </w:rPr>
         <w:t xml:space="preserve">, armazenar como XML: </w:t>
@@ -482,11 +491,13 @@
       <w:pPr>
         <w:pStyle w:val="PargrafodaLista"/>
         <w:rPr>
-          <w:lang w:val="pt-PT"/>
-        </w:rPr>
-      </w:pPr>
-      <w:r>
-        <w:rPr>
+          <w:color w:val="FF0000"/>
+          <w:lang w:val="pt-PT"/>
+        </w:rPr>
+      </w:pPr>
+      <w:r>
+        <w:rPr>
+          <w:color w:val="FF0000"/>
           <w:lang w:val="pt-PT"/>
         </w:rPr>
         <w:t>&lt;</w:t>
@@ -495,6 +506,7 @@
       <w:proofErr w:type="gramStart"/>
       <w:r>
         <w:rPr>
+          <w:color w:val="FF0000"/>
           <w:lang w:val="pt-PT"/>
         </w:rPr>
         <w:t>answer</w:t>
@@ -503,6 +515,7 @@
       <w:proofErr w:type="gramEnd"/>
       <w:r>
         <w:rPr>
+          <w:color w:val="FF0000"/>
           <w:lang w:val="pt-PT"/>
         </w:rPr>
         <w:t>&gt;&lt;![CDATA[ ... ]]&gt;&lt;/</w:t>
@@ -510,6 +523,7 @@
       <w:proofErr w:type="spellStart"/>
       <w:r>
         <w:rPr>
+          <w:color w:val="FF0000"/>
           <w:lang w:val="pt-PT"/>
         </w:rPr>
         <w:t>answer</w:t>
@@ -517,6 +531,7 @@
       <w:proofErr w:type="spellEnd"/>
       <w:r>
         <w:rPr>
+          <w:color w:val="FF0000"/>
           <w:lang w:val="pt-PT"/>
         </w:rPr>
         <w:t>&gt;</w:t>
@@ -526,6 +541,7 @@
       <w:pPr>
         <w:pStyle w:val="PargrafodaLista"/>
         <w:rPr>
+          <w:color w:val="FF0000"/>
           <w:lang w:val="pt-PT"/>
         </w:rPr>
       </w:pPr>
@@ -538,11 +554,13 @@
           <w:numId w:val="1"/>
         </w:numPr>
         <w:rPr>
-          <w:lang w:val="pt-PT"/>
-        </w:rPr>
-      </w:pPr>
-      <w:r>
-        <w:rPr>
+          <w:color w:val="FF0000"/>
+          <w:lang w:val="pt-PT"/>
+        </w:rPr>
+      </w:pPr>
+      <w:r>
+        <w:rPr>
+          <w:color w:val="FF0000"/>
           <w:lang w:val="pt-PT"/>
         </w:rPr>
         <w:t xml:space="preserve">Método </w:t>
@@ -550,6 +568,7 @@
       <w:proofErr w:type="spellStart"/>
       <w:r>
         <w:rPr>
+          <w:color w:val="FF0000"/>
           <w:lang w:val="pt-PT"/>
         </w:rPr>
         <w:t>saveQuestionnaire</w:t>
@@ -557,6 +576,7 @@
       <w:proofErr w:type="spellEnd"/>
       <w:r>
         <w:rPr>
+          <w:color w:val="FF0000"/>
           <w:lang w:val="pt-PT"/>
         </w:rPr>
         <w:t xml:space="preserve"> em </w:t>
@@ -564,6 +584,7 @@
       <w:proofErr w:type="spellStart"/>
       <w:r>
         <w:rPr>
+          <w:color w:val="FF0000"/>
           <w:lang w:val="pt-PT"/>
         </w:rPr>
         <w:t>UserControl</w:t>
@@ -578,17 +599,17 @@
           <w:numId w:val="1"/>
         </w:numPr>
         <w:rPr>
-          <w:lang w:val="pt-PT"/>
-        </w:rPr>
-      </w:pPr>
-      <w:r>
-        <w:rPr>
+          <w:color w:val="FF0000"/>
+          <w:lang w:val="pt-PT"/>
+        </w:rPr>
+      </w:pPr>
+      <w:r>
+        <w:rPr>
+          <w:color w:val="FF0000"/>
           <w:lang w:val="pt-PT"/>
         </w:rPr>
         <w:t>Botão salvar no formulário que invoca o método saveQuestionnaire</w:t>
       </w:r>
-      <w:bookmarkStart w:id="0" w:name="_GoBack"/>
-      <w:bookmarkEnd w:id="0"/>
     </w:p>
     <w:p>
       <w:pPr>

</xml_diff>